<commit_message>
Converting Word documents to MarkDown: "Interface Aspect": Manually checking differences between rendered MarkDown and Word. Last checks if markup looks ok.
</commit_message>
<xml_diff>
--- a/1. Spec/12. Interfaces/2. Interface Aspect.docx
+++ b/1. Spec/12. Interfaces/2. Interface Aspect.docx
@@ -1,6 +1,6 @@
 
 <file path=word/document.xml><?xml version="1.0" encoding="utf-8"?>
-<w:document xmlns:wpc="http://schemas.microsoft.com/office/word/2010/wordprocessingCanvas" xmlns:cx="http://schemas.microsoft.com/office/drawing/2014/chartex" xmlns:cx1="http://schemas.microsoft.com/office/drawing/2015/9/8/chartex" xmlns:cx2="http://schemas.microsoft.com/office/drawing/2015/10/21/chartex" xmlns:cx3="http://schemas.microsoft.com/office/drawing/2016/5/9/chartex" xmlns:cx4="http://schemas.microsoft.com/office/drawing/2016/5/10/chartex" xmlns:cx5="http://schemas.microsoft.com/office/drawing/2016/5/11/chartex" xmlns:cx6="http://schemas.microsoft.com/office/drawing/2016/5/12/chartex" xmlns:cx7="http://schemas.microsoft.com/office/drawing/2016/5/13/chartex" xmlns:cx8="http://schemas.microsoft.com/office/drawing/2016/5/14/chartex" xmlns:mc="http://schemas.openxmlformats.org/markup-compatibility/2006" xmlns:aink="http://schemas.microsoft.com/office/drawing/2016/ink" xmlns:am3d="http://schemas.microsoft.com/office/drawing/2017/model3d" xmlns:o="urn:schemas-microsoft-com:office:office" xmlns:r="http://schemas.openxmlformats.org/officeDocument/2006/relationships" xmlns:m="http://schemas.openxmlformats.org/officeDocument/2006/math" xmlns:v="urn:schemas-microsoft-com:vml" xmlns:wp14="http://schemas.microsoft.com/office/word/2010/wordprocessingDrawing" xmlns:wp="http://schemas.openxmlformats.org/drawingml/2006/wordprocessingDrawing" xmlns:w10="urn:schemas-microsoft-com:office:word" xmlns:w="http://schemas.openxmlformats.org/wordprocessingml/2006/main" xmlns:w14="http://schemas.microsoft.com/office/word/2010/wordml" xmlns:w15="http://schemas.microsoft.com/office/word/2012/wordml" xmlns:w16cid="http://schemas.microsoft.com/office/word/2016/wordml/cid" xmlns:w16se="http://schemas.microsoft.com/office/word/2015/wordml/symex" xmlns:wpg="http://schemas.microsoft.com/office/word/2010/wordprocessingGroup" xmlns:wpi="http://schemas.microsoft.com/office/word/2010/wordprocessingInk" xmlns:wne="http://schemas.microsoft.com/office/word/2006/wordml" xmlns:wps="http://schemas.microsoft.com/office/word/2010/wordprocessingShape" mc:Ignorable="w14 w15 w16se w16cid wp14">
+<w:document xmlns:wpc="http://schemas.microsoft.com/office/word/2010/wordprocessingCanvas" xmlns:cx="http://schemas.microsoft.com/office/drawing/2014/chartex" xmlns:cx1="http://schemas.microsoft.com/office/drawing/2015/9/8/chartex" xmlns:cx2="http://schemas.microsoft.com/office/drawing/2015/10/21/chartex" xmlns:cx3="http://schemas.microsoft.com/office/drawing/2016/5/9/chartex" xmlns:cx4="http://schemas.microsoft.com/office/drawing/2016/5/10/chartex" xmlns:cx5="http://schemas.microsoft.com/office/drawing/2016/5/11/chartex" xmlns:cx6="http://schemas.microsoft.com/office/drawing/2016/5/12/chartex" xmlns:cx7="http://schemas.microsoft.com/office/drawing/2016/5/13/chartex" xmlns:cx8="http://schemas.microsoft.com/office/drawing/2016/5/14/chartex" xmlns:mc="http://schemas.openxmlformats.org/markup-compatibility/2006" xmlns:aink="http://schemas.microsoft.com/office/drawing/2016/ink" xmlns:am3d="http://schemas.microsoft.com/office/drawing/2017/model3d" xmlns:o="urn:schemas-microsoft-com:office:office" xmlns:r="http://schemas.openxmlformats.org/officeDocument/2006/relationships" xmlns:m="http://schemas.openxmlformats.org/officeDocument/2006/math" xmlns:v="urn:schemas-microsoft-com:vml" xmlns:wp14="http://schemas.microsoft.com/office/word/2010/wordprocessingDrawing" xmlns:wp="http://schemas.openxmlformats.org/drawingml/2006/wordprocessingDrawing" xmlns:w10="urn:schemas-microsoft-com:office:word" xmlns:w="http://schemas.openxmlformats.org/wordprocessingml/2006/main" xmlns:w14="http://schemas.microsoft.com/office/word/2010/wordml" xmlns:w15="http://schemas.microsoft.com/office/word/2012/wordml" xmlns:w16cex="http://schemas.microsoft.com/office/word/2018/wordml/cex" xmlns:w16cid="http://schemas.microsoft.com/office/word/2016/wordml/cid" xmlns:w16="http://schemas.microsoft.com/office/word/2018/wordml" xmlns:w16se="http://schemas.microsoft.com/office/word/2015/wordml/symex" xmlns:wpg="http://schemas.microsoft.com/office/word/2010/wordprocessingGroup" xmlns:wpi="http://schemas.microsoft.com/office/word/2010/wordprocessingInk" xmlns:wne="http://schemas.microsoft.com/office/word/2006/wordml" xmlns:wps="http://schemas.microsoft.com/office/word/2010/wordprocessingShape" mc:Ignorable="w14 w15 w16se w16cid w16 w16cex wp14">
   <w:background w:color="000000"/>
   <w:body>
     <w:tbl>
@@ -182,7 +182,7 @@
           <w:noProof/>
         </w:rPr>
         <w:drawing>
-          <wp:inline distT="0" distB="0" distL="0" distR="0">
+          <wp:inline distT="0" distB="0" distL="0" distR="0" wp14:anchorId="4DA3392F" wp14:editId="09D5907A">
             <wp:extent cx="946150" cy="475615"/>
             <wp:effectExtent l="0" t="0" r="0" b="0"/>
             <wp:docPr id="1" name="Picture 1"/>
@@ -454,8 +454,13 @@
         </w:rPr>
         <w:t xml:space="preserve">Object-Interface Get </w:t>
       </w:r>
-      <w:r>
-        <w:t>get the interface object that is associated with a reference or object. Those commands are less commonly used.</w:t>
+      <w:proofErr w:type="spellStart"/>
+      <w:r>
+        <w:t>get</w:t>
+      </w:r>
+      <w:proofErr w:type="spellEnd"/>
+      <w:r>
+        <w:t xml:space="preserve"> the interface object that is associated with a reference or object. Those commands are less commonly used.</w:t>
       </w:r>
     </w:p>
     <w:p>
@@ -596,7 +601,15 @@
         <w:sym w:font="Wingdings" w:char="F0E0"/>
       </w:r>
       <w:r>
-        <w:t xml:space="preserve"> Set Interface to Other Related Item.</w:t>
+        <w:t xml:space="preserve"> </w:t>
+      </w:r>
+      <w:proofErr w:type="spellStart"/>
+      <w:r>
+        <w:t>Set</w:t>
+      </w:r>
+      <w:proofErr w:type="spellEnd"/>
+      <w:r>
+        <w:t xml:space="preserve"> Interface to Other Related Item.</w:t>
       </w:r>
     </w:p>
     <w:p>
@@ -611,7 +624,15 @@
         <w:sym w:font="Wingdings" w:char="F0E0"/>
       </w:r>
       <w:r>
-        <w:t xml:space="preserve"> Set Interface to Other Related List Item</w:t>
+        <w:t xml:space="preserve"> </w:t>
+      </w:r>
+      <w:proofErr w:type="spellStart"/>
+      <w:r>
+        <w:t>Set</w:t>
+      </w:r>
+      <w:proofErr w:type="spellEnd"/>
+      <w:r>
+        <w:t xml:space="preserve"> Interface to Other Related List Item</w:t>
       </w:r>
     </w:p>
     <w:p>
@@ -720,7 +741,15 @@
         <w:sym w:font="Wingdings" w:char="F0E0"/>
       </w:r>
       <w:r>
-        <w:t xml:space="preserve"> Get Reference-Interface which is Another Related Item</w:t>
+        <w:t xml:space="preserve"> </w:t>
+      </w:r>
+      <w:proofErr w:type="spellStart"/>
+      <w:r>
+        <w:t>Get</w:t>
+      </w:r>
+      <w:proofErr w:type="spellEnd"/>
+      <w:r>
+        <w:t xml:space="preserve"> Reference-Interface which is Another Related Item</w:t>
       </w:r>
     </w:p>
     <w:p>
@@ -735,7 +764,15 @@
         <w:sym w:font="Wingdings" w:char="F0E0"/>
       </w:r>
       <w:r>
-        <w:t xml:space="preserve"> Get Reference-Interface which is Another Related List Item</w:t>
+        <w:t xml:space="preserve"> </w:t>
+      </w:r>
+      <w:proofErr w:type="spellStart"/>
+      <w:r>
+        <w:t>Get</w:t>
+      </w:r>
+      <w:proofErr w:type="spellEnd"/>
+      <w:r>
+        <w:t xml:space="preserve"> Reference-Interface which is Another Related List Item</w:t>
       </w:r>
     </w:p>
     <w:p>
@@ -755,7 +792,15 @@
         <w:sym w:font="Wingdings" w:char="F0E0"/>
       </w:r>
       <w:r>
-        <w:t xml:space="preserve"> Get Object-Interface which is Another Related Item</w:t>
+        <w:t xml:space="preserve"> </w:t>
+      </w:r>
+      <w:proofErr w:type="spellStart"/>
+      <w:r>
+        <w:t>Get</w:t>
+      </w:r>
+      <w:proofErr w:type="spellEnd"/>
+      <w:r>
+        <w:t xml:space="preserve"> Object-Interface which is Another Related Item</w:t>
       </w:r>
     </w:p>
     <w:p>
@@ -770,7 +815,15 @@
         <w:sym w:font="Wingdings" w:char="F0E0"/>
       </w:r>
       <w:r>
-        <w:t xml:space="preserve"> Get Object-Interface which is Another Related List Item</w:t>
+        <w:t xml:space="preserve"> </w:t>
+      </w:r>
+      <w:proofErr w:type="spellStart"/>
+      <w:r>
+        <w:t>Get</w:t>
+      </w:r>
+      <w:proofErr w:type="spellEnd"/>
+      <w:r>
+        <w:t xml:space="preserve"> Object-Interface which is Another Related List Item</w:t>
       </w:r>
     </w:p>
     <w:p>
@@ -962,7 +1015,15 @@
         <w:t>Object Get</w:t>
       </w:r>
       <w:r>
-        <w:t xml:space="preserve">. But that does not work. You can not overload it, because they will both take a pointer to an object as an argument. To disambiguate, they have to have a different name and you have to point to a </w:t>
+        <w:t xml:space="preserve">. But that does not work. You </w:t>
+      </w:r>
+      <w:proofErr w:type="spellStart"/>
+      <w:r>
+        <w:t>can not</w:t>
+      </w:r>
+      <w:proofErr w:type="spellEnd"/>
+      <w:r>
+        <w:t xml:space="preserve"> overload it, because they will both take a pointer to an object as an argument. To disambiguate, they have to have a different name and you have to point to a </w:t>
       </w:r>
       <w:r>
         <w:rPr>
@@ -1247,7 +1308,7 @@
           <w:noProof/>
         </w:rPr>
         <w:drawing>
-          <wp:inline distT="0" distB="0" distL="0" distR="0" wp14:anchorId="06C6E392" wp14:editId="17150D04">
+          <wp:inline distT="0" distB="0" distL="0" distR="0" wp14:anchorId="611447F9" wp14:editId="621A0960">
             <wp:extent cx="1844675" cy="1628140"/>
             <wp:effectExtent l="0" t="0" r="0" b="0"/>
             <wp:docPr id="5" name="Picture 5"/>
@@ -1417,7 +1478,7 @@
           <w:noProof/>
         </w:rPr>
         <w:drawing>
-          <wp:inline distT="0" distB="0" distL="0" distR="0" wp14:anchorId="1DA1160A" wp14:editId="47D75154">
+          <wp:inline distT="0" distB="0" distL="0" distR="0" wp14:anchorId="1BE693A0" wp14:editId="77BA1C3E">
             <wp:extent cx="2331085" cy="2219960"/>
             <wp:effectExtent l="0" t="0" r="0" b="0"/>
             <wp:docPr id="2" name="Picture 2"/>
@@ -1555,7 +1616,7 @@
           <w:noProof/>
         </w:rPr>
         <w:drawing>
-          <wp:inline distT="0" distB="0" distL="0" distR="0" wp14:anchorId="2A57D93C" wp14:editId="0735A4D9">
+          <wp:inline distT="0" distB="0" distL="0" distR="0" wp14:anchorId="39DA5C6D" wp14:editId="09189CA4">
             <wp:extent cx="2272665" cy="2458085"/>
             <wp:effectExtent l="0" t="0" r="0" b="0"/>
             <wp:docPr id="3" name="Picture 3"/>
@@ -1691,7 +1752,7 @@
           <w:noProof/>
         </w:rPr>
         <w:drawing>
-          <wp:inline distT="0" distB="0" distL="0" distR="0" wp14:anchorId="3001C856" wp14:editId="4F6F6B3A">
+          <wp:inline distT="0" distB="0" distL="0" distR="0" wp14:anchorId="103DE74B" wp14:editId="31DEE610">
             <wp:extent cx="2061210" cy="1929130"/>
             <wp:effectExtent l="0" t="0" r="0" b="0"/>
             <wp:docPr id="4" name="Picture 4"/>
@@ -1868,7 +1929,7 @@
                 <w:noProof/>
               </w:rPr>
               <w:drawing>
-                <wp:inline distT="0" distB="0" distL="0" distR="0" wp14:anchorId="0CC5842C" wp14:editId="106C56EA">
+                <wp:inline distT="0" distB="0" distL="0" distR="0" wp14:anchorId="4F2CC808" wp14:editId="0402BB0B">
                   <wp:extent cx="2172335" cy="777240"/>
                   <wp:effectExtent l="0" t="0" r="0" b="0"/>
                   <wp:docPr id="12" name="Picture 12"/>
@@ -2051,7 +2112,7 @@
                 <w:noProof/>
               </w:rPr>
               <w:drawing>
-                <wp:inline distT="0" distB="0" distL="0" distR="0" wp14:anchorId="274F1B10" wp14:editId="20CDF64D">
+                <wp:inline distT="0" distB="0" distL="0" distR="0" wp14:anchorId="77CE4A31" wp14:editId="400138A8">
                   <wp:extent cx="2315210" cy="708025"/>
                   <wp:effectExtent l="0" t="0" r="0" b="0"/>
                   <wp:docPr id="13" name="Picture 13"/>
@@ -2176,7 +2237,7 @@
                 <w:noProof/>
               </w:rPr>
               <w:drawing>
-                <wp:inline distT="0" distB="0" distL="0" distR="0" wp14:anchorId="186EB860" wp14:editId="6AA3EA87">
+                <wp:inline distT="0" distB="0" distL="0" distR="0" wp14:anchorId="09E74C71" wp14:editId="096C4280">
                   <wp:extent cx="2278380" cy="761365"/>
                   <wp:effectExtent l="0" t="0" r="0" b="0"/>
                   <wp:docPr id="14" name="Picture 14"/>
@@ -2301,7 +2362,7 @@
                 <w:noProof/>
               </w:rPr>
               <w:drawing>
-                <wp:inline distT="0" distB="0" distL="0" distR="0" wp14:anchorId="2D692AF7" wp14:editId="36A20B1D">
+                <wp:inline distT="0" distB="0" distL="0" distR="0" wp14:anchorId="193FEBDD" wp14:editId="44483C13">
                   <wp:extent cx="2542540" cy="777240"/>
                   <wp:effectExtent l="0" t="0" r="0" b="0"/>
                   <wp:docPr id="15" name="Picture 15"/>
@@ -2466,7 +2527,7 @@
                 <w:noProof/>
               </w:rPr>
               <w:drawing>
-                <wp:inline distT="0" distB="0" distL="0" distR="0" wp14:anchorId="01913905" wp14:editId="3B45345B">
+                <wp:inline distT="0" distB="0" distL="0" distR="0" wp14:anchorId="223586FC" wp14:editId="7A884277">
                   <wp:extent cx="2288540" cy="803275"/>
                   <wp:effectExtent l="0" t="0" r="0" b="0"/>
                   <wp:docPr id="16" name="Picture 16"/>
@@ -2591,7 +2652,7 @@
                 <w:noProof/>
               </w:rPr>
               <w:drawing>
-                <wp:inline distT="0" distB="0" distL="0" distR="0" wp14:anchorId="68F66218" wp14:editId="4F1E329F">
+                <wp:inline distT="0" distB="0" distL="0" distR="0" wp14:anchorId="586AD606" wp14:editId="15A19BB1">
                   <wp:extent cx="2272665" cy="824230"/>
                   <wp:effectExtent l="0" t="0" r="0" b="0"/>
                   <wp:docPr id="6" name="Picture 6"/>
@@ -2775,7 +2836,7 @@
                 <w:noProof/>
               </w:rPr>
               <w:drawing>
-                <wp:inline distT="0" distB="0" distL="0" distR="0" wp14:anchorId="5488D9EC" wp14:editId="211D1C9C">
+                <wp:inline distT="0" distB="0" distL="0" distR="0" wp14:anchorId="73DEA446" wp14:editId="3F50FC81">
                   <wp:extent cx="2235835" cy="777240"/>
                   <wp:effectExtent l="0" t="0" r="0" b="0"/>
                   <wp:docPr id="7" name="Picture 7"/>
@@ -2913,7 +2974,7 @@
                 <w:noProof/>
               </w:rPr>
               <w:drawing>
-                <wp:inline distT="0" distB="0" distL="0" distR="0" wp14:anchorId="74DF5965" wp14:editId="377577E5">
+                <wp:inline distT="0" distB="0" distL="0" distR="0" wp14:anchorId="20F3AA12" wp14:editId="3ED039C6">
                   <wp:extent cx="2352040" cy="660400"/>
                   <wp:effectExtent l="0" t="0" r="0" b="0"/>
                   <wp:docPr id="8" name="Picture 8"/>
@@ -3051,7 +3112,7 @@
                 <w:noProof/>
               </w:rPr>
               <w:drawing>
-                <wp:inline distT="0" distB="0" distL="0" distR="0" wp14:anchorId="30855DF0" wp14:editId="0771A08D">
+                <wp:inline distT="0" distB="0" distL="0" distR="0" wp14:anchorId="55453479" wp14:editId="5AFAF41A">
                   <wp:extent cx="2082800" cy="629285"/>
                   <wp:effectExtent l="0" t="0" r="0" b="0"/>
                   <wp:docPr id="9" name="Picture 9"/>
@@ -3189,7 +3250,7 @@
                 <w:noProof/>
               </w:rPr>
               <w:drawing>
-                <wp:inline distT="0" distB="0" distL="0" distR="0" wp14:anchorId="2D28E4F7" wp14:editId="14E4A3DC">
+                <wp:inline distT="0" distB="0" distL="0" distR="0" wp14:anchorId="687363BB" wp14:editId="2DC5F86B">
                   <wp:extent cx="2040255" cy="618490"/>
                   <wp:effectExtent l="0" t="0" r="0" b="0"/>
                   <wp:docPr id="10" name="Picture 10"/>
@@ -3327,7 +3388,7 @@
                 <w:noProof/>
               </w:rPr>
               <w:drawing>
-                <wp:inline distT="0" distB="0" distL="0" distR="0" wp14:anchorId="226EF761" wp14:editId="16151085">
+                <wp:inline distT="0" distB="0" distL="0" distR="0" wp14:anchorId="1ED7E189" wp14:editId="5AF4153E">
                   <wp:extent cx="2188210" cy="602615"/>
                   <wp:effectExtent l="0" t="0" r="0" b="0"/>
                   <wp:docPr id="11" name="Picture 11"/>
@@ -3447,8 +3508,6 @@
       <w:pPr>
         <w:pStyle w:val="Heading3"/>
       </w:pPr>
-      <w:bookmarkStart w:id="0" w:name="_GoBack"/>
-      <w:bookmarkEnd w:id="0"/>
       <w:r>
         <w:t>Interface System Command Calls</w:t>
       </w:r>
@@ -3591,7 +3650,7 @@
           <w:noProof/>
         </w:rPr>
         <w:drawing>
-          <wp:inline distT="0" distB="0" distL="0" distR="0" wp14:anchorId="6BE36D23" wp14:editId="0EDEDBBF">
+          <wp:inline distT="0" distB="0" distL="0" distR="0" wp14:anchorId="60DFC882" wp14:editId="041C0D07">
             <wp:extent cx="4011930" cy="1363980"/>
             <wp:effectExtent l="0" t="0" r="0" b="0"/>
             <wp:docPr id="22" name="Picture 22"/>
@@ -3746,7 +3805,7 @@
                 <w:noProof/>
               </w:rPr>
               <w:drawing>
-                <wp:inline distT="0" distB="0" distL="0" distR="0" wp14:anchorId="16A0D487" wp14:editId="330603FA">
+                <wp:inline distT="0" distB="0" distL="0" distR="0" wp14:anchorId="432C8B4D" wp14:editId="1EE8E6EF">
                   <wp:extent cx="1083310" cy="893445"/>
                   <wp:effectExtent l="0" t="0" r="0" b="0"/>
                   <wp:docPr id="23" name="Picture 23"/>
@@ -3813,7 +3872,7 @@
                 <w:noProof/>
               </w:rPr>
               <w:drawing>
-                <wp:inline distT="0" distB="0" distL="0" distR="0" wp14:anchorId="08D36BDC" wp14:editId="31DD88D3">
+                <wp:inline distT="0" distB="0" distL="0" distR="0" wp14:anchorId="67F0301F" wp14:editId="0472F22D">
                   <wp:extent cx="1141730" cy="903605"/>
                   <wp:effectExtent l="0" t="0" r="0" b="0"/>
                   <wp:docPr id="24" name="Picture 24"/>
@@ -3941,7 +4000,7 @@
                 <w:noProof/>
               </w:rPr>
               <w:drawing>
-                <wp:inline distT="0" distB="0" distL="0" distR="0" wp14:anchorId="1AD6DF72" wp14:editId="4046D542">
+                <wp:inline distT="0" distB="0" distL="0" distR="0" wp14:anchorId="48C164D1" wp14:editId="3E456FCE">
                   <wp:extent cx="1125855" cy="925195"/>
                   <wp:effectExtent l="0" t="0" r="0" b="0"/>
                   <wp:docPr id="25" name="Picture 25"/>
@@ -4087,7 +4146,7 @@
                 <w:noProof/>
               </w:rPr>
               <w:drawing>
-                <wp:inline distT="0" distB="0" distL="0" distR="0" wp14:anchorId="78700B55" wp14:editId="7D6FAB38">
+                <wp:inline distT="0" distB="0" distL="0" distR="0" wp14:anchorId="08DF0F6D" wp14:editId="705F770D">
                   <wp:extent cx="1089025" cy="956945"/>
                   <wp:effectExtent l="0" t="0" r="0" b="0"/>
                   <wp:docPr id="26" name="Picture 26"/>
@@ -4154,7 +4213,7 @@
                 <w:noProof/>
               </w:rPr>
               <w:drawing>
-                <wp:inline distT="0" distB="0" distL="0" distR="0" wp14:anchorId="4008808D" wp14:editId="213868C8">
+                <wp:inline distT="0" distB="0" distL="0" distR="0" wp14:anchorId="19671F3E" wp14:editId="24264832">
                   <wp:extent cx="1162685" cy="893445"/>
                   <wp:effectExtent l="0" t="0" r="0" b="0"/>
                   <wp:docPr id="27" name="Picture 27"/>
@@ -4311,7 +4370,7 @@
                 <w:noProof/>
               </w:rPr>
               <w:drawing>
-                <wp:inline distT="0" distB="0" distL="0" distR="0" wp14:anchorId="0C18860B" wp14:editId="23DB0F1E">
+                <wp:inline distT="0" distB="0" distL="0" distR="0" wp14:anchorId="6BAC6241" wp14:editId="4F424B60">
                   <wp:extent cx="1432560" cy="998855"/>
                   <wp:effectExtent l="0" t="0" r="0" b="0"/>
                   <wp:docPr id="28" name="Picture 28"/>
@@ -4378,7 +4437,7 @@
                 <w:noProof/>
               </w:rPr>
               <w:drawing>
-                <wp:inline distT="0" distB="0" distL="0" distR="0" wp14:anchorId="25DFB171" wp14:editId="11A6F0BB">
+                <wp:inline distT="0" distB="0" distL="0" distR="0" wp14:anchorId="3D529424" wp14:editId="240A02FE">
                   <wp:extent cx="1226185" cy="1035685"/>
                   <wp:effectExtent l="0" t="0" r="0" b="0"/>
                   <wp:docPr id="29" name="Picture 29"/>
@@ -4566,7 +4625,7 @@
                 <w:noProof/>
               </w:rPr>
               <w:drawing>
-                <wp:inline distT="0" distB="0" distL="0" distR="0" wp14:anchorId="4C6DDDA5" wp14:editId="2DDCE71F">
+                <wp:inline distT="0" distB="0" distL="0" distR="0" wp14:anchorId="2F21A2EA" wp14:editId="3873C047">
                   <wp:extent cx="1400810" cy="850900"/>
                   <wp:effectExtent l="0" t="0" r="0" b="0"/>
                   <wp:docPr id="30" name="Picture 30"/>
@@ -4632,7 +4691,7 @@
                 <w:noProof/>
               </w:rPr>
               <w:drawing>
-                <wp:inline distT="0" distB="0" distL="0" distR="0" wp14:anchorId="0E9B647C" wp14:editId="7A6AA2D0">
+                <wp:inline distT="0" distB="0" distL="0" distR="0" wp14:anchorId="4BA43264" wp14:editId="752E14EB">
                   <wp:extent cx="1464310" cy="850900"/>
                   <wp:effectExtent l="0" t="0" r="0" b="0"/>
                   <wp:docPr id="31" name="Picture 31"/>
@@ -4699,7 +4758,7 @@
                 <w:noProof/>
               </w:rPr>
               <w:drawing>
-                <wp:inline distT="0" distB="0" distL="0" distR="0" wp14:anchorId="67F5077C" wp14:editId="3E2D1F0D">
+                <wp:inline distT="0" distB="0" distL="0" distR="0" wp14:anchorId="03E57F79" wp14:editId="1658016D">
                   <wp:extent cx="1326515" cy="819150"/>
                   <wp:effectExtent l="0" t="0" r="0" b="0"/>
                   <wp:docPr id="32" name="Picture 32"/>
@@ -4963,7 +5022,7 @@
                 <w:noProof/>
               </w:rPr>
               <w:drawing>
-                <wp:inline distT="0" distB="0" distL="0" distR="0" wp14:anchorId="640D0AFD" wp14:editId="636B80DF">
+                <wp:inline distT="0" distB="0" distL="0" distR="0" wp14:anchorId="493B7C7A" wp14:editId="0A2331E9">
                   <wp:extent cx="1374140" cy="793115"/>
                   <wp:effectExtent l="0" t="0" r="0" b="0"/>
                   <wp:docPr id="33" name="Picture 33"/>
@@ -5030,7 +5089,7 @@
                 <w:noProof/>
               </w:rPr>
               <w:drawing>
-                <wp:inline distT="0" distB="0" distL="0" distR="0" wp14:anchorId="2E3BD99B" wp14:editId="4917ED0B">
+                <wp:inline distT="0" distB="0" distL="0" distR="0" wp14:anchorId="033E661B" wp14:editId="0BDFBE9A">
                   <wp:extent cx="1326515" cy="914400"/>
                   <wp:effectExtent l="0" t="0" r="0" b="0"/>
                   <wp:docPr id="34" name="Picture 34"/>
@@ -5269,7 +5328,7 @@
                 <w:noProof/>
               </w:rPr>
               <w:drawing>
-                <wp:inline distT="0" distB="0" distL="0" distR="0" wp14:anchorId="35EDA1C1" wp14:editId="78632C05">
+                <wp:inline distT="0" distB="0" distL="0" distR="0" wp14:anchorId="219FD48B" wp14:editId="0BA9A49E">
                   <wp:extent cx="1358265" cy="946150"/>
                   <wp:effectExtent l="0" t="0" r="0" b="0"/>
                   <wp:docPr id="35" name="Picture 35"/>
@@ -5336,7 +5395,7 @@
                 <w:noProof/>
               </w:rPr>
               <w:drawing>
-                <wp:inline distT="0" distB="0" distL="0" distR="0" wp14:anchorId="0F9CC3E4" wp14:editId="0C13AFEA">
+                <wp:inline distT="0" distB="0" distL="0" distR="0" wp14:anchorId="061CFA9C" wp14:editId="20C6ED28">
                   <wp:extent cx="1289685" cy="1009650"/>
                   <wp:effectExtent l="0" t="0" r="0" b="0"/>
                   <wp:docPr id="36" name="Picture 36"/>
@@ -5585,7 +5644,7 @@
           <w:noProof/>
         </w:rPr>
         <w:drawing>
-          <wp:inline distT="0" distB="0" distL="0" distR="0" wp14:anchorId="6A504C51" wp14:editId="258CB4FD">
+          <wp:inline distT="0" distB="0" distL="0" distR="0" wp14:anchorId="0A84D563" wp14:editId="24FAFB7D">
             <wp:extent cx="2743200" cy="855980"/>
             <wp:effectExtent l="0" t="0" r="0" b="0"/>
             <wp:docPr id="37" name="Picture 37"/>
@@ -5645,7 +5704,7 @@
           <w:noProof/>
         </w:rPr>
         <w:drawing>
-          <wp:inline distT="0" distB="0" distL="0" distR="0" wp14:anchorId="22082787" wp14:editId="2DE122D0">
+          <wp:inline distT="0" distB="0" distL="0" distR="0" wp14:anchorId="4B8EB54D" wp14:editId="3CCE26B9">
             <wp:extent cx="2753995" cy="1019810"/>
             <wp:effectExtent l="0" t="0" r="0" b="0"/>
             <wp:docPr id="17" name="Picture 17"/>
@@ -5732,7 +5791,13 @@
         <w:t xml:space="preserve">Interface </w:t>
       </w:r>
       <w:r>
-        <w:t>aspect is adressed.</w:t>
+        <w:t>aspect is ad</w:t>
+      </w:r>
+      <w:r>
+        <w:t>d</w:t>
+      </w:r>
+      <w:r>
+        <w:t>ressed.</w:t>
       </w:r>
     </w:p>
     <w:p/>
@@ -5745,7 +5810,7 @@
           <w:noProof/>
         </w:rPr>
         <w:drawing>
-          <wp:inline distT="0" distB="0" distL="0" distR="0" wp14:anchorId="310144F4" wp14:editId="18BF11BF">
+          <wp:inline distT="0" distB="0" distL="0" distR="0" wp14:anchorId="4BB05DF9" wp14:editId="48120055">
             <wp:extent cx="1342390" cy="866775"/>
             <wp:effectExtent l="0" t="0" r="0" b="0"/>
             <wp:docPr id="18" name="Picture 18"/>
@@ -5809,7 +5874,7 @@
           <w:noProof/>
         </w:rPr>
         <w:drawing>
-          <wp:inline distT="0" distB="0" distL="0" distR="0" wp14:anchorId="75187C57" wp14:editId="4766F909">
+          <wp:inline distT="0" distB="0" distL="0" distR="0" wp14:anchorId="75A3A5C7" wp14:editId="221BA886">
             <wp:extent cx="1184275" cy="866775"/>
             <wp:effectExtent l="0" t="0" r="0" b="0"/>
             <wp:docPr id="19" name="Picture 19"/>
@@ -5873,7 +5938,7 @@
           <w:noProof/>
         </w:rPr>
         <w:drawing>
-          <wp:inline distT="0" distB="0" distL="0" distR="0" wp14:anchorId="546CA99B" wp14:editId="67B38941">
+          <wp:inline distT="0" distB="0" distL="0" distR="0" wp14:anchorId="1A1CDF72" wp14:editId="60B4C5D2">
             <wp:extent cx="2526665" cy="946150"/>
             <wp:effectExtent l="0" t="0" r="0" b="0"/>
             <wp:docPr id="20" name="Picture 20"/>
@@ -5937,7 +6002,7 @@
           <w:noProof/>
         </w:rPr>
         <w:drawing>
-          <wp:inline distT="0" distB="0" distL="0" distR="0" wp14:anchorId="6DA57CAB" wp14:editId="00ACA835">
+          <wp:inline distT="0" distB="0" distL="0" distR="0" wp14:anchorId="1215E5FA" wp14:editId="6D2475BE">
             <wp:extent cx="2267585" cy="1057275"/>
             <wp:effectExtent l="0" t="0" r="0" b="0"/>
             <wp:docPr id="21" name="Picture 21"/>
@@ -6098,7 +6163,7 @@
                 <w:noProof/>
               </w:rPr>
               <w:drawing>
-                <wp:inline distT="0" distB="0" distL="0" distR="0" wp14:anchorId="262B98A3" wp14:editId="718B76A9">
+                <wp:inline distT="0" distB="0" distL="0" distR="0" wp14:anchorId="2AC5F6A1" wp14:editId="07935B07">
                   <wp:extent cx="998855" cy="502285"/>
                   <wp:effectExtent l="0" t="0" r="0" b="0"/>
                   <wp:docPr id="38" name="Picture 38"/>
@@ -6165,7 +6230,7 @@
                 <w:noProof/>
               </w:rPr>
               <w:drawing>
-                <wp:inline distT="0" distB="0" distL="0" distR="0" wp14:anchorId="0E541C3F" wp14:editId="4BCC5143">
+                <wp:inline distT="0" distB="0" distL="0" distR="0" wp14:anchorId="3B17DB88" wp14:editId="1D4DCEE5">
                   <wp:extent cx="1125855" cy="613410"/>
                   <wp:effectExtent l="0" t="0" r="0" b="0"/>
                   <wp:docPr id="39" name="Picture 39"/>
@@ -6295,7 +6360,7 @@
                 <w:noProof/>
               </w:rPr>
               <w:drawing>
-                <wp:inline distT="0" distB="0" distL="0" distR="0" wp14:anchorId="78564FE7" wp14:editId="22444595">
+                <wp:inline distT="0" distB="0" distL="0" distR="0" wp14:anchorId="4D06DC8A" wp14:editId="1B478090">
                   <wp:extent cx="988695" cy="570865"/>
                   <wp:effectExtent l="0" t="0" r="0" b="0"/>
                   <wp:docPr id="40" name="Picture 40"/>
@@ -6441,7 +6506,7 @@
                 <w:noProof/>
               </w:rPr>
               <w:drawing>
-                <wp:inline distT="0" distB="0" distL="0" distR="0" wp14:anchorId="302E37ED" wp14:editId="78244DEB">
+                <wp:inline distT="0" distB="0" distL="0" distR="0" wp14:anchorId="211BD368" wp14:editId="4389EE02">
                   <wp:extent cx="1278890" cy="771525"/>
                   <wp:effectExtent l="0" t="0" r="0" b="0"/>
                   <wp:docPr id="41" name="Picture 41"/>
@@ -6508,7 +6573,7 @@
                 <w:noProof/>
               </w:rPr>
               <w:drawing>
-                <wp:inline distT="0" distB="0" distL="0" distR="0" wp14:anchorId="23CE33DF" wp14:editId="38A8C376">
+                <wp:inline distT="0" distB="0" distL="0" distR="0" wp14:anchorId="1D7CA988" wp14:editId="528081F9">
                   <wp:extent cx="1289685" cy="850900"/>
                   <wp:effectExtent l="0" t="0" r="0" b="0"/>
                   <wp:docPr id="42" name="Picture 42"/>
@@ -6641,7 +6706,7 @@
                 <w:noProof/>
               </w:rPr>
               <w:drawing>
-                <wp:inline distT="0" distB="0" distL="0" distR="0" wp14:anchorId="3D5F4A5A" wp14:editId="0BB4394A">
+                <wp:inline distT="0" distB="0" distL="0" distR="0" wp14:anchorId="270716CF" wp14:editId="5602C582">
                   <wp:extent cx="1384935" cy="930275"/>
                   <wp:effectExtent l="0" t="0" r="0" b="0"/>
                   <wp:docPr id="43" name="Picture 43"/>
@@ -6708,7 +6773,7 @@
                 <w:noProof/>
               </w:rPr>
               <w:drawing>
-                <wp:inline distT="0" distB="0" distL="0" distR="0" wp14:anchorId="1C067027" wp14:editId="3E093859">
+                <wp:inline distT="0" distB="0" distL="0" distR="0" wp14:anchorId="436002EA" wp14:editId="555C9A0E">
                   <wp:extent cx="1316355" cy="861695"/>
                   <wp:effectExtent l="0" t="0" r="0" b="0"/>
                   <wp:docPr id="44" name="Picture 44"/>
@@ -6871,7 +6936,7 @@
                 <w:noProof/>
               </w:rPr>
               <w:drawing>
-                <wp:inline distT="0" distB="0" distL="0" distR="0" wp14:anchorId="729B85D7" wp14:editId="536A6E7C">
+                <wp:inline distT="0" distB="0" distL="0" distR="0" wp14:anchorId="5C8EFD20" wp14:editId="74919FFF">
                   <wp:extent cx="1416685" cy="554990"/>
                   <wp:effectExtent l="0" t="0" r="0" b="0"/>
                   <wp:docPr id="45" name="Picture 45"/>
@@ -6938,7 +7003,7 @@
                 <w:noProof/>
               </w:rPr>
               <w:drawing>
-                <wp:inline distT="0" distB="0" distL="0" distR="0" wp14:anchorId="351D5BBF" wp14:editId="425579EA">
+                <wp:inline distT="0" distB="0" distL="0" distR="0" wp14:anchorId="11B3DEA5" wp14:editId="3C710DB9">
                   <wp:extent cx="1390015" cy="565785"/>
                   <wp:effectExtent l="0" t="0" r="0" b="0"/>
                   <wp:docPr id="46" name="Picture 46"/>
@@ -7069,7 +7134,7 @@
                 <w:noProof/>
               </w:rPr>
               <w:drawing>
-                <wp:inline distT="0" distB="0" distL="0" distR="0" wp14:anchorId="6432E371" wp14:editId="0F4C534D">
+                <wp:inline distT="0" distB="0" distL="0" distR="0" wp14:anchorId="58284B5F" wp14:editId="1CE05B33">
                   <wp:extent cx="1051560" cy="898525"/>
                   <wp:effectExtent l="0" t="0" r="0" b="0"/>
                   <wp:docPr id="47" name="Picture 47"/>
@@ -7136,7 +7201,7 @@
                 <w:noProof/>
               </w:rPr>
               <w:drawing>
-                <wp:inline distT="0" distB="0" distL="0" distR="0" wp14:anchorId="7E245E00" wp14:editId="54372C92">
+                <wp:inline distT="0" distB="0" distL="0" distR="0" wp14:anchorId="66176547" wp14:editId="2A954603">
                   <wp:extent cx="972820" cy="972820"/>
                   <wp:effectExtent l="0" t="0" r="0" b="0"/>
                   <wp:docPr id="48" name="Picture 48"/>
@@ -7248,7 +7313,7 @@
           <w:noProof/>
         </w:rPr>
         <w:drawing>
-          <wp:inline distT="0" distB="0" distL="0" distR="0" wp14:anchorId="27692238" wp14:editId="0752738C">
+          <wp:inline distT="0" distB="0" distL="0" distR="0" wp14:anchorId="3BABA62D" wp14:editId="4312D1F5">
             <wp:extent cx="1659890" cy="1019810"/>
             <wp:effectExtent l="0" t="0" r="0" b="0"/>
             <wp:docPr id="49" name="Picture 49"/>
@@ -7340,7 +7405,7 @@
           <w:noProof/>
         </w:rPr>
         <w:drawing>
-          <wp:inline distT="0" distB="0" distL="0" distR="0" wp14:anchorId="012773FE" wp14:editId="6199783D">
+          <wp:inline distT="0" distB="0" distL="0" distR="0" wp14:anchorId="440D7407" wp14:editId="53290A15">
             <wp:extent cx="1659890" cy="1009650"/>
             <wp:effectExtent l="0" t="0" r="0" b="0"/>
             <wp:docPr id="50" name="Picture 50"/>
@@ -7516,7 +7581,7 @@
 </file>
 
 <file path=word/numbering.xml><?xml version="1.0" encoding="utf-8"?>
-<w:numbering xmlns:wpc="http://schemas.microsoft.com/office/word/2010/wordprocessingCanvas" xmlns:cx="http://schemas.microsoft.com/office/drawing/2014/chartex" xmlns:cx1="http://schemas.microsoft.com/office/drawing/2015/9/8/chartex" xmlns:cx2="http://schemas.microsoft.com/office/drawing/2015/10/21/chartex" xmlns:cx3="http://schemas.microsoft.com/office/drawing/2016/5/9/chartex" xmlns:cx4="http://schemas.microsoft.com/office/drawing/2016/5/10/chartex" xmlns:cx5="http://schemas.microsoft.com/office/drawing/2016/5/11/chartex" xmlns:cx6="http://schemas.microsoft.com/office/drawing/2016/5/12/chartex" xmlns:cx7="http://schemas.microsoft.com/office/drawing/2016/5/13/chartex" xmlns:cx8="http://schemas.microsoft.com/office/drawing/2016/5/14/chartex" xmlns:mc="http://schemas.openxmlformats.org/markup-compatibility/2006" xmlns:aink="http://schemas.microsoft.com/office/drawing/2016/ink" xmlns:am3d="http://schemas.microsoft.com/office/drawing/2017/model3d" xmlns:o="urn:schemas-microsoft-com:office:office" xmlns:r="http://schemas.openxmlformats.org/officeDocument/2006/relationships" xmlns:m="http://schemas.openxmlformats.org/officeDocument/2006/math" xmlns:v="urn:schemas-microsoft-com:vml" xmlns:wp14="http://schemas.microsoft.com/office/word/2010/wordprocessingDrawing" xmlns:wp="http://schemas.openxmlformats.org/drawingml/2006/wordprocessingDrawing" xmlns:w10="urn:schemas-microsoft-com:office:word" xmlns:w="http://schemas.openxmlformats.org/wordprocessingml/2006/main" xmlns:w14="http://schemas.microsoft.com/office/word/2010/wordml" xmlns:w15="http://schemas.microsoft.com/office/word/2012/wordml" xmlns:w16cid="http://schemas.microsoft.com/office/word/2016/wordml/cid" xmlns:w16se="http://schemas.microsoft.com/office/word/2015/wordml/symex" xmlns:wpg="http://schemas.microsoft.com/office/word/2010/wordprocessingGroup" xmlns:wpi="http://schemas.microsoft.com/office/word/2010/wordprocessingInk" xmlns:wne="http://schemas.microsoft.com/office/word/2006/wordml" xmlns:wps="http://schemas.microsoft.com/office/word/2010/wordprocessingShape" mc:Ignorable="w14 w15 w16se w16cid wp14">
+<w:numbering xmlns:wpc="http://schemas.microsoft.com/office/word/2010/wordprocessingCanvas" xmlns:cx="http://schemas.microsoft.com/office/drawing/2014/chartex" xmlns:cx1="http://schemas.microsoft.com/office/drawing/2015/9/8/chartex" xmlns:cx2="http://schemas.microsoft.com/office/drawing/2015/10/21/chartex" xmlns:cx3="http://schemas.microsoft.com/office/drawing/2016/5/9/chartex" xmlns:cx4="http://schemas.microsoft.com/office/drawing/2016/5/10/chartex" xmlns:cx5="http://schemas.microsoft.com/office/drawing/2016/5/11/chartex" xmlns:cx6="http://schemas.microsoft.com/office/drawing/2016/5/12/chartex" xmlns:cx7="http://schemas.microsoft.com/office/drawing/2016/5/13/chartex" xmlns:cx8="http://schemas.microsoft.com/office/drawing/2016/5/14/chartex" xmlns:mc="http://schemas.openxmlformats.org/markup-compatibility/2006" xmlns:aink="http://schemas.microsoft.com/office/drawing/2016/ink" xmlns:am3d="http://schemas.microsoft.com/office/drawing/2017/model3d" xmlns:o="urn:schemas-microsoft-com:office:office" xmlns:r="http://schemas.openxmlformats.org/officeDocument/2006/relationships" xmlns:m="http://schemas.openxmlformats.org/officeDocument/2006/math" xmlns:v="urn:schemas-microsoft-com:vml" xmlns:wp14="http://schemas.microsoft.com/office/word/2010/wordprocessingDrawing" xmlns:wp="http://schemas.openxmlformats.org/drawingml/2006/wordprocessingDrawing" xmlns:w10="urn:schemas-microsoft-com:office:word" xmlns:w="http://schemas.openxmlformats.org/wordprocessingml/2006/main" xmlns:w14="http://schemas.microsoft.com/office/word/2010/wordml" xmlns:w15="http://schemas.microsoft.com/office/word/2012/wordml" xmlns:w16cex="http://schemas.microsoft.com/office/word/2018/wordml/cex" xmlns:w16cid="http://schemas.microsoft.com/office/word/2016/wordml/cid" xmlns:w16="http://schemas.microsoft.com/office/word/2018/wordml" xmlns:w16se="http://schemas.microsoft.com/office/word/2015/wordml/symex" xmlns:wpg="http://schemas.microsoft.com/office/word/2010/wordprocessingGroup" xmlns:wpi="http://schemas.microsoft.com/office/word/2010/wordprocessingInk" xmlns:wne="http://schemas.microsoft.com/office/word/2006/wordml" xmlns:wps="http://schemas.microsoft.com/office/word/2010/wordprocessingShape" mc:Ignorable="w14 w15 w16se w16cid w16 w16cex wp14">
   <w:abstractNum w:abstractNumId="0" w15:restartNumberingAfterBreak="0">
     <w:nsid w:val="FFFFFF7C"/>
     <w:multiLevelType w:val="singleLevel"/>
@@ -7736,7 +7801,7 @@
 </file>
 
 <file path=word/styles.xml><?xml version="1.0" encoding="utf-8"?>
-<w:styles xmlns:mc="http://schemas.openxmlformats.org/markup-compatibility/2006" xmlns:r="http://schemas.openxmlformats.org/officeDocument/2006/relationships" xmlns:w="http://schemas.openxmlformats.org/wordprocessingml/2006/main" xmlns:w14="http://schemas.microsoft.com/office/word/2010/wordml" xmlns:w15="http://schemas.microsoft.com/office/word/2012/wordml" xmlns:w16cid="http://schemas.microsoft.com/office/word/2016/wordml/cid" xmlns:w16se="http://schemas.microsoft.com/office/word/2015/wordml/symex" mc:Ignorable="w14 w15 w16se w16cid">
+<w:styles xmlns:mc="http://schemas.openxmlformats.org/markup-compatibility/2006" xmlns:r="http://schemas.openxmlformats.org/officeDocument/2006/relationships" xmlns:w="http://schemas.openxmlformats.org/wordprocessingml/2006/main" xmlns:w14="http://schemas.microsoft.com/office/word/2010/wordml" xmlns:w15="http://schemas.microsoft.com/office/word/2012/wordml" xmlns:w16cex="http://schemas.microsoft.com/office/word/2018/wordml/cex" xmlns:w16cid="http://schemas.microsoft.com/office/word/2016/wordml/cid" xmlns:w16="http://schemas.microsoft.com/office/word/2018/wordml" xmlns:w16se="http://schemas.microsoft.com/office/word/2015/wordml/symex" mc:Ignorable="w14 w15 w16se w16cid w16 w16cex">
   <w:docDefaults>
     <w:rPrDefault>
       <w:rPr>

</xml_diff>